<commit_message>
Added photos to presentation layer
</commit_message>
<xml_diff>
--- a/Presentation layer.docx
+++ b/Presentation layer.docx
@@ -236,14 +236,147 @@
       </w:r>
     </w:p>
     <w:p>
-      <w:r>
-        <w:rPr>
-          <w:rFonts w:ascii="Arial" w:hAnsi="Arial" w:cs="Arial"/>
-          <w:sz w:val="18"/>
-          <w:szCs w:val="18"/>
-          <w:shd w:val="clear" w:color="auto" w:fill="FAF9F8"/>
-        </w:rPr>
-        <w:t>Search will search for student by Student Number insert will allow you to add a new student update will allow you to update current students details Delete will let you delete the student.</w:t>
+      <w:pPr>
+        <w:rPr>
+          <w:rFonts w:ascii="Arial" w:hAnsi="Arial" w:cs="Arial"/>
+          <w:sz w:val="18"/>
+          <w:szCs w:val="18"/>
+          <w:shd w:val="clear" w:color="auto" w:fill="FAF9F8"/>
+        </w:rPr>
+      </w:pPr>
+      <w:r>
+        <w:rPr>
+          <w:rFonts w:ascii="Arial" w:hAnsi="Arial" w:cs="Arial"/>
+          <w:sz w:val="18"/>
+          <w:szCs w:val="18"/>
+          <w:shd w:val="clear" w:color="auto" w:fill="FAF9F8"/>
+        </w:rPr>
+        <w:t xml:space="preserve">Search will search for </w:t>
+      </w:r>
+      <w:proofErr w:type="gramStart"/>
+      <w:r>
+        <w:rPr>
+          <w:rFonts w:ascii="Arial" w:hAnsi="Arial" w:cs="Arial"/>
+          <w:sz w:val="18"/>
+          <w:szCs w:val="18"/>
+          <w:shd w:val="clear" w:color="auto" w:fill="FAF9F8"/>
+        </w:rPr>
+        <w:t>student by Student</w:t>
+      </w:r>
+      <w:proofErr w:type="gramEnd"/>
+      <w:r>
+        <w:rPr>
+          <w:rFonts w:ascii="Arial" w:hAnsi="Arial" w:cs="Arial"/>
+          <w:sz w:val="18"/>
+          <w:szCs w:val="18"/>
+          <w:shd w:val="clear" w:color="auto" w:fill="FAF9F8"/>
+        </w:rPr>
+        <w:t xml:space="preserve"> Number insert will allow you to add a new student update will allow you to update current students details Delete will let you delete the student.</w:t>
+      </w:r>
+    </w:p>
+    <w:p>
+      <w:pPr>
+        <w:rPr>
+          <w:rFonts w:ascii="Arial" w:hAnsi="Arial" w:cs="Arial"/>
+          <w:sz w:val="18"/>
+          <w:szCs w:val="18"/>
+          <w:shd w:val="clear" w:color="auto" w:fill="FAF9F8"/>
+        </w:rPr>
+      </w:pPr>
+    </w:p>
+    <w:p>
+      <w:r>
+        <w:rPr>
+          <w:noProof/>
+        </w:rPr>
+        <w:lastRenderedPageBreak/>
+        <w:drawing>
+          <wp:inline distT="0" distB="0" distL="0" distR="0" wp14:anchorId="7416D472" wp14:editId="4C3F0BFB">
+            <wp:extent cx="5731510" cy="3412490"/>
+            <wp:effectExtent l="0" t="0" r="2540" b="0"/>
+            <wp:docPr id="1" name="Picture 1" descr="Graphical user interface, application&#10;&#10;Description automatically generated"/>
+            <wp:cNvGraphicFramePr>
+              <a:graphicFrameLocks xmlns:a="http://schemas.openxmlformats.org/drawingml/2006/main" noChangeAspect="1"/>
+            </wp:cNvGraphicFramePr>
+            <a:graphic xmlns:a="http://schemas.openxmlformats.org/drawingml/2006/main">
+              <a:graphicData uri="http://schemas.openxmlformats.org/drawingml/2006/picture">
+                <pic:pic xmlns:pic="http://schemas.openxmlformats.org/drawingml/2006/picture">
+                  <pic:nvPicPr>
+                    <pic:cNvPr id="1" name="Picture 1" descr="Graphical user interface, application&#10;&#10;Description automatically generated"/>
+                    <pic:cNvPicPr/>
+                  </pic:nvPicPr>
+                  <pic:blipFill>
+                    <a:blip r:embed="rId4">
+                      <a:extLst>
+                        <a:ext uri="{28A0092B-C50C-407E-A947-70E740481C1C}">
+                          <a14:useLocalDpi xmlns:a14="http://schemas.microsoft.com/office/drawing/2010/main" val="0"/>
+                        </a:ext>
+                      </a:extLst>
+                    </a:blip>
+                    <a:stretch>
+                      <a:fillRect/>
+                    </a:stretch>
+                  </pic:blipFill>
+                  <pic:spPr>
+                    <a:xfrm>
+                      <a:off x="0" y="0"/>
+                      <a:ext cx="5731510" cy="3412490"/>
+                    </a:xfrm>
+                    <a:prstGeom prst="rect">
+                      <a:avLst/>
+                    </a:prstGeom>
+                  </pic:spPr>
+                </pic:pic>
+              </a:graphicData>
+            </a:graphic>
+          </wp:inline>
+        </w:drawing>
+      </w:r>
+      <w:r>
+        <w:rPr>
+          <w:noProof/>
+        </w:rPr>
+        <w:drawing>
+          <wp:inline distT="0" distB="0" distL="0" distR="0" wp14:anchorId="344570FC" wp14:editId="7440FAB7">
+            <wp:extent cx="5731510" cy="3441700"/>
+            <wp:effectExtent l="0" t="0" r="2540" b="6350"/>
+            <wp:docPr id="2" name="Picture 2" descr="Graphical user interface&#10;&#10;Description automatically generated"/>
+            <wp:cNvGraphicFramePr>
+              <a:graphicFrameLocks xmlns:a="http://schemas.openxmlformats.org/drawingml/2006/main" noChangeAspect="1"/>
+            </wp:cNvGraphicFramePr>
+            <a:graphic xmlns:a="http://schemas.openxmlformats.org/drawingml/2006/main">
+              <a:graphicData uri="http://schemas.openxmlformats.org/drawingml/2006/picture">
+                <pic:pic xmlns:pic="http://schemas.openxmlformats.org/drawingml/2006/picture">
+                  <pic:nvPicPr>
+                    <pic:cNvPr id="2" name="Picture 2" descr="Graphical user interface&#10;&#10;Description automatically generated"/>
+                    <pic:cNvPicPr/>
+                  </pic:nvPicPr>
+                  <pic:blipFill>
+                    <a:blip r:embed="rId5">
+                      <a:extLst>
+                        <a:ext uri="{28A0092B-C50C-407E-A947-70E740481C1C}">
+                          <a14:useLocalDpi xmlns:a14="http://schemas.microsoft.com/office/drawing/2010/main" val="0"/>
+                        </a:ext>
+                      </a:extLst>
+                    </a:blip>
+                    <a:stretch>
+                      <a:fillRect/>
+                    </a:stretch>
+                  </pic:blipFill>
+                  <pic:spPr>
+                    <a:xfrm>
+                      <a:off x="0" y="0"/>
+                      <a:ext cx="5731510" cy="3441700"/>
+                    </a:xfrm>
+                    <a:prstGeom prst="rect">
+                      <a:avLst/>
+                    </a:prstGeom>
+                  </pic:spPr>
+                </pic:pic>
+              </a:graphicData>
+            </a:graphic>
+          </wp:inline>
+        </w:drawing>
       </w:r>
     </w:p>
     <w:sectPr>

</xml_diff>